<commit_message>
update 附录1 and 附录2
</commit_message>
<xml_diff>
--- a/RelationDocuments/附录1--人工智能技术与应用专业方向工程实践选题申请表.docx
+++ b/RelationDocuments/附录1--人工智能技术与应用专业方向工程实践选题申请表.docx
@@ -84,6 +84,8 @@
           <w:lang w:val="en-US" w:bidi="ar-SA"/>
         </w:rPr>
       </w:pPr>
+      <w:bookmarkStart w:id="0" w:name="_GoBack"/>
+      <w:bookmarkEnd w:id="0"/>
       <w:r>
         <w:rPr>
           <w:rFonts w:ascii="宋体" w:eastAsia="宋体" w:hAnsi="宋体" w:cs="Times New Roman"/>
@@ -97,8 +99,6 @@
         </w:rPr>
         <w:t>实践选题申请表</w:t>
       </w:r>
-      <w:bookmarkStart w:id="0" w:name="_GoBack"/>
-      <w:bookmarkEnd w:id="0"/>
     </w:p>
     <w:p>
       <w:pPr>
@@ -125,7 +125,7 @@
         <w:spacing w:line="360" w:lineRule="auto"/>
         <w:jc w:val="center"/>
         <w:rPr>
-          <w:rFonts w:ascii="宋体" w:eastAsia="宋体" w:hAnsi="宋体" w:cs="Times New Roman" w:hint="eastAsia"/>
+          <w:rFonts w:ascii="宋体" w:eastAsia="宋体" w:hAnsi="宋体" w:cs="Times New Roman"/>
           <w:b/>
           <w:bCs/>
           <w:color w:val="000000"/>
@@ -193,6 +193,14 @@
           <w:sz w:val="21"/>
         </w:rPr>
         <w:t>教师：</w:t>
+      </w:r>
+      <w:r>
+        <w:rPr>
+          <w:rFonts w:ascii="宋体" w:eastAsia="宋体" w:hint="eastAsia"/>
+          <w:b/>
+          <w:sz w:val="21"/>
+        </w:rPr>
+        <w:t>潘海侠</w:t>
       </w:r>
       <w:r>
         <w:rPr>
@@ -1412,7 +1420,13 @@
               <w:rPr>
                 <w:rFonts w:ascii="Times New Roman" w:hint="eastAsia"/>
               </w:rPr>
-              <w:t>古诗词生成器</w:t>
+              <w:t xml:space="preserve"> </w:t>
+            </w:r>
+            <w:r>
+              <w:rPr>
+                <w:rFonts w:ascii="Times New Roman" w:hint="eastAsia"/>
+              </w:rPr>
+              <w:t>唐诗生成系统</w:t>
             </w:r>
             <w:r>
               <w:rPr>
@@ -2238,12 +2252,6 @@
     </w:tbl>
     <w:p/>
     <w:sectPr>
-      <w:headerReference w:type="even" r:id="rId8"/>
-      <w:headerReference w:type="default" r:id="rId9"/>
-      <w:footerReference w:type="even" r:id="rId10"/>
-      <w:footerReference w:type="default" r:id="rId11"/>
-      <w:headerReference w:type="first" r:id="rId12"/>
-      <w:footerReference w:type="first" r:id="rId13"/>
       <w:pgSz w:w="11906" w:h="16838"/>
       <w:pgMar w:top="1440" w:right="1800" w:bottom="1440" w:left="1800" w:header="851" w:footer="992" w:gutter="0"/>
       <w:cols w:space="425"/>
@@ -2272,36 +2280,6 @@
 </w:endnotes>
 </file>
 
-<file path=word/footer1.xml><?xml version="1.0" encoding="utf-8"?>
-<w:ftr xmlns:wpc="http://schemas.microsoft.com/office/word/2010/wordprocessingCanvas" xmlns:cx="http://schemas.microsoft.com/office/drawing/2014/chartex" xmlns:cx1="http://schemas.microsoft.com/office/drawing/2015/9/8/chartex" xmlns:cx2="http://schemas.microsoft.com/office/drawing/2015/10/21/chartex" xmlns:cx3="http://schemas.microsoft.com/office/drawing/2016/5/9/chartex" xmlns:cx4="http://schemas.microsoft.com/office/drawing/2016/5/10/chartex" xmlns:cx5="http://schemas.microsoft.com/office/drawing/2016/5/11/chartex" xmlns:cx6="http://schemas.microsoft.com/office/drawing/2016/5/12/chartex" xmlns:cx7="http://schemas.microsoft.com/office/drawing/2016/5/13/chartex" xmlns:cx8="http://schemas.microsoft.com/office/drawing/2016/5/14/chartex" xmlns:mc="http://schemas.openxmlformats.org/markup-compatibility/2006" xmlns:aink="http://schemas.microsoft.com/office/drawing/2016/ink" xmlns:am3d="http://schemas.microsoft.com/office/drawing/2017/model3d" xmlns:o="urn:schemas-microsoft-com:office:office" xmlns:r="http://schemas.openxmlformats.org/officeDocument/2006/relationships" xmlns:m="http://schemas.openxmlformats.org/officeDocument/2006/math" xmlns:v="urn:schemas-microsoft-com:vml" xmlns:wp14="http://schemas.microsoft.com/office/word/2010/wordprocessingDrawing" xmlns:wp="http://schemas.openxmlformats.org/drawingml/2006/wordprocessingDrawing" xmlns:w10="urn:schemas-microsoft-com:office:word" xmlns:w="http://schemas.openxmlformats.org/wordprocessingml/2006/main" xmlns:w14="http://schemas.microsoft.com/office/word/2010/wordml" xmlns:w15="http://schemas.microsoft.com/office/word/2012/wordml" xmlns:w16cid="http://schemas.microsoft.com/office/word/2016/wordml/cid" xmlns:w16se="http://schemas.microsoft.com/office/word/2015/wordml/symex" xmlns:wpg="http://schemas.microsoft.com/office/word/2010/wordprocessingGroup" xmlns:wpi="http://schemas.microsoft.com/office/word/2010/wordprocessingInk" xmlns:wne="http://schemas.microsoft.com/office/word/2006/wordml" xmlns:wps="http://schemas.microsoft.com/office/word/2010/wordprocessingShape" mc:Ignorable="w14 w15 w16se w16cid wp14">
-  <w:p>
-    <w:pPr>
-      <w:pStyle w:val="Footer"/>
-    </w:pPr>
-  </w:p>
-</w:ftr>
-</file>
-
-<file path=word/footer2.xml><?xml version="1.0" encoding="utf-8"?>
-<w:ftr xmlns:wpc="http://schemas.microsoft.com/office/word/2010/wordprocessingCanvas" xmlns:cx="http://schemas.microsoft.com/office/drawing/2014/chartex" xmlns:cx1="http://schemas.microsoft.com/office/drawing/2015/9/8/chartex" xmlns:cx2="http://schemas.microsoft.com/office/drawing/2015/10/21/chartex" xmlns:cx3="http://schemas.microsoft.com/office/drawing/2016/5/9/chartex" xmlns:cx4="http://schemas.microsoft.com/office/drawing/2016/5/10/chartex" xmlns:cx5="http://schemas.microsoft.com/office/drawing/2016/5/11/chartex" xmlns:cx6="http://schemas.microsoft.com/office/drawing/2016/5/12/chartex" xmlns:cx7="http://schemas.microsoft.com/office/drawing/2016/5/13/chartex" xmlns:cx8="http://schemas.microsoft.com/office/drawing/2016/5/14/chartex" xmlns:mc="http://schemas.openxmlformats.org/markup-compatibility/2006" xmlns:aink="http://schemas.microsoft.com/office/drawing/2016/ink" xmlns:am3d="http://schemas.microsoft.com/office/drawing/2017/model3d" xmlns:o="urn:schemas-microsoft-com:office:office" xmlns:r="http://schemas.openxmlformats.org/officeDocument/2006/relationships" xmlns:m="http://schemas.openxmlformats.org/officeDocument/2006/math" xmlns:v="urn:schemas-microsoft-com:vml" xmlns:wp14="http://schemas.microsoft.com/office/word/2010/wordprocessingDrawing" xmlns:wp="http://schemas.openxmlformats.org/drawingml/2006/wordprocessingDrawing" xmlns:w10="urn:schemas-microsoft-com:office:word" xmlns:w="http://schemas.openxmlformats.org/wordprocessingml/2006/main" xmlns:w14="http://schemas.microsoft.com/office/word/2010/wordml" xmlns:w15="http://schemas.microsoft.com/office/word/2012/wordml" xmlns:w16cid="http://schemas.microsoft.com/office/word/2016/wordml/cid" xmlns:w16se="http://schemas.microsoft.com/office/word/2015/wordml/symex" xmlns:wpg="http://schemas.microsoft.com/office/word/2010/wordprocessingGroup" xmlns:wpi="http://schemas.microsoft.com/office/word/2010/wordprocessingInk" xmlns:wne="http://schemas.microsoft.com/office/word/2006/wordml" xmlns:wps="http://schemas.microsoft.com/office/word/2010/wordprocessingShape" mc:Ignorable="w14 w15 w16se w16cid wp14">
-  <w:p>
-    <w:pPr>
-      <w:pStyle w:val="Footer"/>
-    </w:pPr>
-  </w:p>
-</w:ftr>
-</file>
-
-<file path=word/footer3.xml><?xml version="1.0" encoding="utf-8"?>
-<w:ftr xmlns:wpc="http://schemas.microsoft.com/office/word/2010/wordprocessingCanvas" xmlns:cx="http://schemas.microsoft.com/office/drawing/2014/chartex" xmlns:cx1="http://schemas.microsoft.com/office/drawing/2015/9/8/chartex" xmlns:cx2="http://schemas.microsoft.com/office/drawing/2015/10/21/chartex" xmlns:cx3="http://schemas.microsoft.com/office/drawing/2016/5/9/chartex" xmlns:cx4="http://schemas.microsoft.com/office/drawing/2016/5/10/chartex" xmlns:cx5="http://schemas.microsoft.com/office/drawing/2016/5/11/chartex" xmlns:cx6="http://schemas.microsoft.com/office/drawing/2016/5/12/chartex" xmlns:cx7="http://schemas.microsoft.com/office/drawing/2016/5/13/chartex" xmlns:cx8="http://schemas.microsoft.com/office/drawing/2016/5/14/chartex" xmlns:mc="http://schemas.openxmlformats.org/markup-compatibility/2006" xmlns:aink="http://schemas.microsoft.com/office/drawing/2016/ink" xmlns:am3d="http://schemas.microsoft.com/office/drawing/2017/model3d" xmlns:o="urn:schemas-microsoft-com:office:office" xmlns:r="http://schemas.openxmlformats.org/officeDocument/2006/relationships" xmlns:m="http://schemas.openxmlformats.org/officeDocument/2006/math" xmlns:v="urn:schemas-microsoft-com:vml" xmlns:wp14="http://schemas.microsoft.com/office/word/2010/wordprocessingDrawing" xmlns:wp="http://schemas.openxmlformats.org/drawingml/2006/wordprocessingDrawing" xmlns:w10="urn:schemas-microsoft-com:office:word" xmlns:w="http://schemas.openxmlformats.org/wordprocessingml/2006/main" xmlns:w14="http://schemas.microsoft.com/office/word/2010/wordml" xmlns:w15="http://schemas.microsoft.com/office/word/2012/wordml" xmlns:w16cid="http://schemas.microsoft.com/office/word/2016/wordml/cid" xmlns:w16se="http://schemas.microsoft.com/office/word/2015/wordml/symex" xmlns:wpg="http://schemas.microsoft.com/office/word/2010/wordprocessingGroup" xmlns:wpi="http://schemas.microsoft.com/office/word/2010/wordprocessingInk" xmlns:wne="http://schemas.microsoft.com/office/word/2006/wordml" xmlns:wps="http://schemas.microsoft.com/office/word/2010/wordprocessingShape" mc:Ignorable="w14 w15 w16se w16cid wp14">
-  <w:p>
-    <w:pPr>
-      <w:pStyle w:val="Footer"/>
-    </w:pPr>
-  </w:p>
-</w:ftr>
-</file>
-
 <file path=word/footnotes.xml><?xml version="1.0" encoding="utf-8"?>
 <w:footnotes xmlns:wpc="http://schemas.microsoft.com/office/word/2010/wordprocessingCanvas" xmlns:cx="http://schemas.microsoft.com/office/drawing/2014/chartex" xmlns:cx1="http://schemas.microsoft.com/office/drawing/2015/9/8/chartex" xmlns:cx2="http://schemas.microsoft.com/office/drawing/2015/10/21/chartex" xmlns:cx3="http://schemas.microsoft.com/office/drawing/2016/5/9/chartex" xmlns:cx4="http://schemas.microsoft.com/office/drawing/2016/5/10/chartex" xmlns:cx5="http://schemas.microsoft.com/office/drawing/2016/5/11/chartex" xmlns:cx6="http://schemas.microsoft.com/office/drawing/2016/5/12/chartex" xmlns:cx7="http://schemas.microsoft.com/office/drawing/2016/5/13/chartex" xmlns:cx8="http://schemas.microsoft.com/office/drawing/2016/5/14/chartex" xmlns:mc="http://schemas.openxmlformats.org/markup-compatibility/2006" xmlns:aink="http://schemas.microsoft.com/office/drawing/2016/ink" xmlns:am3d="http://schemas.microsoft.com/office/drawing/2017/model3d" xmlns:o="urn:schemas-microsoft-com:office:office" xmlns:r="http://schemas.openxmlformats.org/officeDocument/2006/relationships" xmlns:m="http://schemas.openxmlformats.org/officeDocument/2006/math" xmlns:v="urn:schemas-microsoft-com:vml" xmlns:wp14="http://schemas.microsoft.com/office/word/2010/wordprocessingDrawing" xmlns:wp="http://schemas.openxmlformats.org/drawingml/2006/wordprocessingDrawing" xmlns:w10="urn:schemas-microsoft-com:office:word" xmlns:w="http://schemas.openxmlformats.org/wordprocessingml/2006/main" xmlns:w14="http://schemas.microsoft.com/office/word/2010/wordml" xmlns:w15="http://schemas.microsoft.com/office/word/2012/wordml" xmlns:w16cid="http://schemas.microsoft.com/office/word/2016/wordml/cid" xmlns:w16se="http://schemas.microsoft.com/office/word/2015/wordml/symex" xmlns:wpg="http://schemas.microsoft.com/office/word/2010/wordprocessingGroup" xmlns:wpi="http://schemas.microsoft.com/office/word/2010/wordprocessingInk" xmlns:wne="http://schemas.microsoft.com/office/word/2006/wordml" xmlns:wps="http://schemas.microsoft.com/office/word/2010/wordprocessingShape" mc:Ignorable="w14 w15 w16se w16cid wp14">
   <w:footnote w:type="separator" w:id="-1">
@@ -2319,36 +2297,6 @@
     </w:p>
   </w:footnote>
 </w:footnotes>
-</file>
-
-<file path=word/header1.xml><?xml version="1.0" encoding="utf-8"?>
-<w:hdr xmlns:wpc="http://schemas.microsoft.com/office/word/2010/wordprocessingCanvas" xmlns:cx="http://schemas.microsoft.com/office/drawing/2014/chartex" xmlns:cx1="http://schemas.microsoft.com/office/drawing/2015/9/8/chartex" xmlns:cx2="http://schemas.microsoft.com/office/drawing/2015/10/21/chartex" xmlns:cx3="http://schemas.microsoft.com/office/drawing/2016/5/9/chartex" xmlns:cx4="http://schemas.microsoft.com/office/drawing/2016/5/10/chartex" xmlns:cx5="http://schemas.microsoft.com/office/drawing/2016/5/11/chartex" xmlns:cx6="http://schemas.microsoft.com/office/drawing/2016/5/12/chartex" xmlns:cx7="http://schemas.microsoft.com/office/drawing/2016/5/13/chartex" xmlns:cx8="http://schemas.microsoft.com/office/drawing/2016/5/14/chartex" xmlns:mc="http://schemas.openxmlformats.org/markup-compatibility/2006" xmlns:aink="http://schemas.microsoft.com/office/drawing/2016/ink" xmlns:am3d="http://schemas.microsoft.com/office/drawing/2017/model3d" xmlns:o="urn:schemas-microsoft-com:office:office" xmlns:r="http://schemas.openxmlformats.org/officeDocument/2006/relationships" xmlns:m="http://schemas.openxmlformats.org/officeDocument/2006/math" xmlns:v="urn:schemas-microsoft-com:vml" xmlns:wp14="http://schemas.microsoft.com/office/word/2010/wordprocessingDrawing" xmlns:wp="http://schemas.openxmlformats.org/drawingml/2006/wordprocessingDrawing" xmlns:w10="urn:schemas-microsoft-com:office:word" xmlns:w="http://schemas.openxmlformats.org/wordprocessingml/2006/main" xmlns:w14="http://schemas.microsoft.com/office/word/2010/wordml" xmlns:w15="http://schemas.microsoft.com/office/word/2012/wordml" xmlns:w16cid="http://schemas.microsoft.com/office/word/2016/wordml/cid" xmlns:w16se="http://schemas.microsoft.com/office/word/2015/wordml/symex" xmlns:wpg="http://schemas.microsoft.com/office/word/2010/wordprocessingGroup" xmlns:wpi="http://schemas.microsoft.com/office/word/2010/wordprocessingInk" xmlns:wne="http://schemas.microsoft.com/office/word/2006/wordml" xmlns:wps="http://schemas.microsoft.com/office/word/2010/wordprocessingShape" mc:Ignorable="w14 w15 w16se w16cid wp14">
-  <w:p>
-    <w:pPr>
-      <w:pStyle w:val="Header"/>
-    </w:pPr>
-  </w:p>
-</w:hdr>
-</file>
-
-<file path=word/header2.xml><?xml version="1.0" encoding="utf-8"?>
-<w:hdr xmlns:wpc="http://schemas.microsoft.com/office/word/2010/wordprocessingCanvas" xmlns:cx="http://schemas.microsoft.com/office/drawing/2014/chartex" xmlns:cx1="http://schemas.microsoft.com/office/drawing/2015/9/8/chartex" xmlns:cx2="http://schemas.microsoft.com/office/drawing/2015/10/21/chartex" xmlns:cx3="http://schemas.microsoft.com/office/drawing/2016/5/9/chartex" xmlns:cx4="http://schemas.microsoft.com/office/drawing/2016/5/10/chartex" xmlns:cx5="http://schemas.microsoft.com/office/drawing/2016/5/11/chartex" xmlns:cx6="http://schemas.microsoft.com/office/drawing/2016/5/12/chartex" xmlns:cx7="http://schemas.microsoft.com/office/drawing/2016/5/13/chartex" xmlns:cx8="http://schemas.microsoft.com/office/drawing/2016/5/14/chartex" xmlns:mc="http://schemas.openxmlformats.org/markup-compatibility/2006" xmlns:aink="http://schemas.microsoft.com/office/drawing/2016/ink" xmlns:am3d="http://schemas.microsoft.com/office/drawing/2017/model3d" xmlns:o="urn:schemas-microsoft-com:office:office" xmlns:r="http://schemas.openxmlformats.org/officeDocument/2006/relationships" xmlns:m="http://schemas.openxmlformats.org/officeDocument/2006/math" xmlns:v="urn:schemas-microsoft-com:vml" xmlns:wp14="http://schemas.microsoft.com/office/word/2010/wordprocessingDrawing" xmlns:wp="http://schemas.openxmlformats.org/drawingml/2006/wordprocessingDrawing" xmlns:w10="urn:schemas-microsoft-com:office:word" xmlns:w="http://schemas.openxmlformats.org/wordprocessingml/2006/main" xmlns:w14="http://schemas.microsoft.com/office/word/2010/wordml" xmlns:w15="http://schemas.microsoft.com/office/word/2012/wordml" xmlns:w16cid="http://schemas.microsoft.com/office/word/2016/wordml/cid" xmlns:w16se="http://schemas.microsoft.com/office/word/2015/wordml/symex" xmlns:wpg="http://schemas.microsoft.com/office/word/2010/wordprocessingGroup" xmlns:wpi="http://schemas.microsoft.com/office/word/2010/wordprocessingInk" xmlns:wne="http://schemas.microsoft.com/office/word/2006/wordml" xmlns:wps="http://schemas.microsoft.com/office/word/2010/wordprocessingShape" mc:Ignorable="w14 w15 w16se w16cid wp14">
-  <w:p>
-    <w:pPr>
-      <w:pStyle w:val="Header"/>
-    </w:pPr>
-  </w:p>
-</w:hdr>
-</file>
-
-<file path=word/header3.xml><?xml version="1.0" encoding="utf-8"?>
-<w:hdr xmlns:wpc="http://schemas.microsoft.com/office/word/2010/wordprocessingCanvas" xmlns:cx="http://schemas.microsoft.com/office/drawing/2014/chartex" xmlns:cx1="http://schemas.microsoft.com/office/drawing/2015/9/8/chartex" xmlns:cx2="http://schemas.microsoft.com/office/drawing/2015/10/21/chartex" xmlns:cx3="http://schemas.microsoft.com/office/drawing/2016/5/9/chartex" xmlns:cx4="http://schemas.microsoft.com/office/drawing/2016/5/10/chartex" xmlns:cx5="http://schemas.microsoft.com/office/drawing/2016/5/11/chartex" xmlns:cx6="http://schemas.microsoft.com/office/drawing/2016/5/12/chartex" xmlns:cx7="http://schemas.microsoft.com/office/drawing/2016/5/13/chartex" xmlns:cx8="http://schemas.microsoft.com/office/drawing/2016/5/14/chartex" xmlns:mc="http://schemas.openxmlformats.org/markup-compatibility/2006" xmlns:aink="http://schemas.microsoft.com/office/drawing/2016/ink" xmlns:am3d="http://schemas.microsoft.com/office/drawing/2017/model3d" xmlns:o="urn:schemas-microsoft-com:office:office" xmlns:r="http://schemas.openxmlformats.org/officeDocument/2006/relationships" xmlns:m="http://schemas.openxmlformats.org/officeDocument/2006/math" xmlns:v="urn:schemas-microsoft-com:vml" xmlns:wp14="http://schemas.microsoft.com/office/word/2010/wordprocessingDrawing" xmlns:wp="http://schemas.openxmlformats.org/drawingml/2006/wordprocessingDrawing" xmlns:w10="urn:schemas-microsoft-com:office:word" xmlns:w="http://schemas.openxmlformats.org/wordprocessingml/2006/main" xmlns:w14="http://schemas.microsoft.com/office/word/2010/wordml" xmlns:w15="http://schemas.microsoft.com/office/word/2012/wordml" xmlns:w16cid="http://schemas.microsoft.com/office/word/2016/wordml/cid" xmlns:w16se="http://schemas.microsoft.com/office/word/2015/wordml/symex" xmlns:wpg="http://schemas.microsoft.com/office/word/2010/wordprocessingGroup" xmlns:wpi="http://schemas.microsoft.com/office/word/2010/wordprocessingInk" xmlns:wne="http://schemas.microsoft.com/office/word/2006/wordml" xmlns:wps="http://schemas.microsoft.com/office/word/2010/wordprocessingShape" mc:Ignorable="w14 w15 w16se w16cid wp14">
-  <w:p>
-    <w:pPr>
-      <w:pStyle w:val="Header"/>
-    </w:pPr>
-  </w:p>
-</w:hdr>
 </file>
 
 <file path=word/styles.xml><?xml version="1.0" encoding="utf-8"?>
@@ -2362,7 +2310,7 @@
     </w:rPrDefault>
     <w:pPrDefault/>
   </w:docDefaults>
-  <w:latentStyles w:defLockedState="0" w:defUIPriority="0" w:defSemiHidden="0" w:defUnhideWhenUsed="0" w:defQFormat="0" w:count="376">
+  <w:latentStyles w:defLockedState="0" w:defUIPriority="0" w:defSemiHidden="0" w:defUnhideWhenUsed="0" w:defQFormat="0" w:count="377">
     <w:lsdException w:name="Normal" w:uiPriority="1" w:qFormat="1"/>
     <w:lsdException w:name="heading 1" w:uiPriority="1" w:qFormat="1"/>
     <w:lsdException w:name="heading 2" w:semiHidden="1" w:unhideWhenUsed="1" w:qFormat="1"/>
@@ -2382,6 +2330,7 @@
     <w:lsdException w:name="Emphasis" w:qFormat="1"/>
     <w:lsdException w:name="HTML Top of Form" w:semiHidden="1" w:uiPriority="99" w:unhideWhenUsed="1"/>
     <w:lsdException w:name="HTML Bottom of Form" w:semiHidden="1" w:uiPriority="99" w:unhideWhenUsed="1"/>
+    <w:lsdException w:name="HTML Variable" w:semiHidden="1" w:unhideWhenUsed="1"/>
     <w:lsdException w:name="Normal Table" w:semiHidden="1" w:unhideWhenUsed="1"/>
     <w:lsdException w:name="No List" w:semiHidden="1" w:uiPriority="99" w:unhideWhenUsed="1"/>
     <w:lsdException w:name="Outline List 1" w:semiHidden="1" w:uiPriority="99" w:unhideWhenUsed="1"/>
@@ -2429,6 +2378,7 @@
     <w:lsdException w:name="Table Web 1" w:semiHidden="1" w:unhideWhenUsed="1"/>
     <w:lsdException w:name="Table Web 2" w:semiHidden="1" w:unhideWhenUsed="1"/>
     <w:lsdException w:name="Table Web 3" w:semiHidden="1" w:unhideWhenUsed="1"/>
+    <w:lsdException w:name="Balloon Text" w:semiHidden="1" w:unhideWhenUsed="1"/>
     <w:lsdException w:name="Table Theme" w:semiHidden="1" w:unhideWhenUsed="1"/>
     <w:lsdException w:name="Placeholder Text" w:semiHidden="1" w:uiPriority="99"/>
     <w:lsdException w:name="No Spacing" w:uiPriority="99"/>
@@ -2650,6 +2600,7 @@
     <w:lsdException w:name="Hashtag" w:semiHidden="1" w:uiPriority="99" w:unhideWhenUsed="1"/>
     <w:lsdException w:name="Unresolved Mention" w:semiHidden="1" w:uiPriority="99" w:unhideWhenUsed="1"/>
     <w:lsdException w:name="Smart Link" w:semiHidden="1" w:uiPriority="99" w:unhideWhenUsed="1"/>
+    <w:lsdException w:name="Smart Link Error" w:semiHidden="1" w:uiPriority="99" w:unhideWhenUsed="1"/>
   </w:latentStyles>
   <w:style w:type="paragraph" w:default="1" w:styleId="Normal">
     <w:name w:val="Normal"/>
@@ -3074,7 +3025,7 @@
 </file>
 
 <file path=customXml/itemProps2.xml><?xml version="1.0" encoding="utf-8"?>
-<ds:datastoreItem xmlns:ds="http://schemas.openxmlformats.org/officeDocument/2006/customXml" ds:itemID="{33F3530D-D235-42F3-825E-09BE189B55A0}">
+<ds:datastoreItem xmlns:ds="http://schemas.openxmlformats.org/officeDocument/2006/customXml" ds:itemID="{8C4656F6-5542-4C81-8766-12726E03E55A}">
   <ds:schemaRefs>
     <ds:schemaRef ds:uri="http://schemas.openxmlformats.org/officeDocument/2006/bibliography"/>
   </ds:schemaRefs>

</xml_diff>

<commit_message>
revert version June 25
</commit_message>
<xml_diff>
--- a/RelationDocuments/附录1--人工智能技术与应用专业方向工程实践选题申请表.docx
+++ b/RelationDocuments/附录1--人工智能技术与应用专业方向工程实践选题申请表.docx
@@ -84,6 +84,8 @@
           <w:lang w:val="en-US" w:bidi="ar-SA"/>
         </w:rPr>
       </w:pPr>
+      <w:bookmarkStart w:id="0" w:name="_GoBack"/>
+      <w:bookmarkEnd w:id="0"/>
       <w:r>
         <w:rPr>
           <w:rFonts w:ascii="宋体" w:eastAsia="宋体" w:hAnsi="宋体" w:cs="Times New Roman"/>
@@ -97,8 +99,6 @@
         </w:rPr>
         <w:t>实践选题申请表</w:t>
       </w:r>
-      <w:bookmarkStart w:id="0" w:name="_GoBack"/>
-      <w:bookmarkEnd w:id="0"/>
     </w:p>
     <w:p>
       <w:pPr>
@@ -125,7 +125,7 @@
         <w:spacing w:line="360" w:lineRule="auto"/>
         <w:jc w:val="center"/>
         <w:rPr>
-          <w:rFonts w:ascii="宋体" w:eastAsia="宋体" w:hAnsi="宋体" w:cs="Times New Roman" w:hint="eastAsia"/>
+          <w:rFonts w:ascii="宋体" w:eastAsia="宋体" w:hAnsi="宋体" w:cs="Times New Roman"/>
           <w:b/>
           <w:bCs/>
           <w:color w:val="000000"/>
@@ -193,6 +193,14 @@
           <w:sz w:val="21"/>
         </w:rPr>
         <w:t>教师：</w:t>
+      </w:r>
+      <w:r>
+        <w:rPr>
+          <w:rFonts w:ascii="宋体" w:eastAsia="宋体" w:hint="eastAsia"/>
+          <w:b/>
+          <w:sz w:val="21"/>
+        </w:rPr>
+        <w:t>潘海侠</w:t>
       </w:r>
       <w:r>
         <w:rPr>
@@ -1412,7 +1420,13 @@
               <w:rPr>
                 <w:rFonts w:ascii="Times New Roman" w:hint="eastAsia"/>
               </w:rPr>
-              <w:t>古诗词生成器</w:t>
+              <w:t xml:space="preserve"> </w:t>
+            </w:r>
+            <w:r>
+              <w:rPr>
+                <w:rFonts w:ascii="Times New Roman" w:hint="eastAsia"/>
+              </w:rPr>
+              <w:t>唐诗生成系统</w:t>
             </w:r>
             <w:r>
               <w:rPr>
@@ -2238,12 +2252,6 @@
     </w:tbl>
     <w:p/>
     <w:sectPr>
-      <w:headerReference w:type="even" r:id="rId8"/>
-      <w:headerReference w:type="default" r:id="rId9"/>
-      <w:footerReference w:type="even" r:id="rId10"/>
-      <w:footerReference w:type="default" r:id="rId11"/>
-      <w:headerReference w:type="first" r:id="rId12"/>
-      <w:footerReference w:type="first" r:id="rId13"/>
       <w:pgSz w:w="11906" w:h="16838"/>
       <w:pgMar w:top="1440" w:right="1800" w:bottom="1440" w:left="1800" w:header="851" w:footer="992" w:gutter="0"/>
       <w:cols w:space="425"/>
@@ -2272,36 +2280,6 @@
 </w:endnotes>
 </file>
 
-<file path=word/footer1.xml><?xml version="1.0" encoding="utf-8"?>
-<w:ftr xmlns:wpc="http://schemas.microsoft.com/office/word/2010/wordprocessingCanvas" xmlns:cx="http://schemas.microsoft.com/office/drawing/2014/chartex" xmlns:cx1="http://schemas.microsoft.com/office/drawing/2015/9/8/chartex" xmlns:cx2="http://schemas.microsoft.com/office/drawing/2015/10/21/chartex" xmlns:cx3="http://schemas.microsoft.com/office/drawing/2016/5/9/chartex" xmlns:cx4="http://schemas.microsoft.com/office/drawing/2016/5/10/chartex" xmlns:cx5="http://schemas.microsoft.com/office/drawing/2016/5/11/chartex" xmlns:cx6="http://schemas.microsoft.com/office/drawing/2016/5/12/chartex" xmlns:cx7="http://schemas.microsoft.com/office/drawing/2016/5/13/chartex" xmlns:cx8="http://schemas.microsoft.com/office/drawing/2016/5/14/chartex" xmlns:mc="http://schemas.openxmlformats.org/markup-compatibility/2006" xmlns:aink="http://schemas.microsoft.com/office/drawing/2016/ink" xmlns:am3d="http://schemas.microsoft.com/office/drawing/2017/model3d" xmlns:o="urn:schemas-microsoft-com:office:office" xmlns:r="http://schemas.openxmlformats.org/officeDocument/2006/relationships" xmlns:m="http://schemas.openxmlformats.org/officeDocument/2006/math" xmlns:v="urn:schemas-microsoft-com:vml" xmlns:wp14="http://schemas.microsoft.com/office/word/2010/wordprocessingDrawing" xmlns:wp="http://schemas.openxmlformats.org/drawingml/2006/wordprocessingDrawing" xmlns:w10="urn:schemas-microsoft-com:office:word" xmlns:w="http://schemas.openxmlformats.org/wordprocessingml/2006/main" xmlns:w14="http://schemas.microsoft.com/office/word/2010/wordml" xmlns:w15="http://schemas.microsoft.com/office/word/2012/wordml" xmlns:w16cid="http://schemas.microsoft.com/office/word/2016/wordml/cid" xmlns:w16se="http://schemas.microsoft.com/office/word/2015/wordml/symex" xmlns:wpg="http://schemas.microsoft.com/office/word/2010/wordprocessingGroup" xmlns:wpi="http://schemas.microsoft.com/office/word/2010/wordprocessingInk" xmlns:wne="http://schemas.microsoft.com/office/word/2006/wordml" xmlns:wps="http://schemas.microsoft.com/office/word/2010/wordprocessingShape" mc:Ignorable="w14 w15 w16se w16cid wp14">
-  <w:p>
-    <w:pPr>
-      <w:pStyle w:val="Footer"/>
-    </w:pPr>
-  </w:p>
-</w:ftr>
-</file>
-
-<file path=word/footer2.xml><?xml version="1.0" encoding="utf-8"?>
-<w:ftr xmlns:wpc="http://schemas.microsoft.com/office/word/2010/wordprocessingCanvas" xmlns:cx="http://schemas.microsoft.com/office/drawing/2014/chartex" xmlns:cx1="http://schemas.microsoft.com/office/drawing/2015/9/8/chartex" xmlns:cx2="http://schemas.microsoft.com/office/drawing/2015/10/21/chartex" xmlns:cx3="http://schemas.microsoft.com/office/drawing/2016/5/9/chartex" xmlns:cx4="http://schemas.microsoft.com/office/drawing/2016/5/10/chartex" xmlns:cx5="http://schemas.microsoft.com/office/drawing/2016/5/11/chartex" xmlns:cx6="http://schemas.microsoft.com/office/drawing/2016/5/12/chartex" xmlns:cx7="http://schemas.microsoft.com/office/drawing/2016/5/13/chartex" xmlns:cx8="http://schemas.microsoft.com/office/drawing/2016/5/14/chartex" xmlns:mc="http://schemas.openxmlformats.org/markup-compatibility/2006" xmlns:aink="http://schemas.microsoft.com/office/drawing/2016/ink" xmlns:am3d="http://schemas.microsoft.com/office/drawing/2017/model3d" xmlns:o="urn:schemas-microsoft-com:office:office" xmlns:r="http://schemas.openxmlformats.org/officeDocument/2006/relationships" xmlns:m="http://schemas.openxmlformats.org/officeDocument/2006/math" xmlns:v="urn:schemas-microsoft-com:vml" xmlns:wp14="http://schemas.microsoft.com/office/word/2010/wordprocessingDrawing" xmlns:wp="http://schemas.openxmlformats.org/drawingml/2006/wordprocessingDrawing" xmlns:w10="urn:schemas-microsoft-com:office:word" xmlns:w="http://schemas.openxmlformats.org/wordprocessingml/2006/main" xmlns:w14="http://schemas.microsoft.com/office/word/2010/wordml" xmlns:w15="http://schemas.microsoft.com/office/word/2012/wordml" xmlns:w16cid="http://schemas.microsoft.com/office/word/2016/wordml/cid" xmlns:w16se="http://schemas.microsoft.com/office/word/2015/wordml/symex" xmlns:wpg="http://schemas.microsoft.com/office/word/2010/wordprocessingGroup" xmlns:wpi="http://schemas.microsoft.com/office/word/2010/wordprocessingInk" xmlns:wne="http://schemas.microsoft.com/office/word/2006/wordml" xmlns:wps="http://schemas.microsoft.com/office/word/2010/wordprocessingShape" mc:Ignorable="w14 w15 w16se w16cid wp14">
-  <w:p>
-    <w:pPr>
-      <w:pStyle w:val="Footer"/>
-    </w:pPr>
-  </w:p>
-</w:ftr>
-</file>
-
-<file path=word/footer3.xml><?xml version="1.0" encoding="utf-8"?>
-<w:ftr xmlns:wpc="http://schemas.microsoft.com/office/word/2010/wordprocessingCanvas" xmlns:cx="http://schemas.microsoft.com/office/drawing/2014/chartex" xmlns:cx1="http://schemas.microsoft.com/office/drawing/2015/9/8/chartex" xmlns:cx2="http://schemas.microsoft.com/office/drawing/2015/10/21/chartex" xmlns:cx3="http://schemas.microsoft.com/office/drawing/2016/5/9/chartex" xmlns:cx4="http://schemas.microsoft.com/office/drawing/2016/5/10/chartex" xmlns:cx5="http://schemas.microsoft.com/office/drawing/2016/5/11/chartex" xmlns:cx6="http://schemas.microsoft.com/office/drawing/2016/5/12/chartex" xmlns:cx7="http://schemas.microsoft.com/office/drawing/2016/5/13/chartex" xmlns:cx8="http://schemas.microsoft.com/office/drawing/2016/5/14/chartex" xmlns:mc="http://schemas.openxmlformats.org/markup-compatibility/2006" xmlns:aink="http://schemas.microsoft.com/office/drawing/2016/ink" xmlns:am3d="http://schemas.microsoft.com/office/drawing/2017/model3d" xmlns:o="urn:schemas-microsoft-com:office:office" xmlns:r="http://schemas.openxmlformats.org/officeDocument/2006/relationships" xmlns:m="http://schemas.openxmlformats.org/officeDocument/2006/math" xmlns:v="urn:schemas-microsoft-com:vml" xmlns:wp14="http://schemas.microsoft.com/office/word/2010/wordprocessingDrawing" xmlns:wp="http://schemas.openxmlformats.org/drawingml/2006/wordprocessingDrawing" xmlns:w10="urn:schemas-microsoft-com:office:word" xmlns:w="http://schemas.openxmlformats.org/wordprocessingml/2006/main" xmlns:w14="http://schemas.microsoft.com/office/word/2010/wordml" xmlns:w15="http://schemas.microsoft.com/office/word/2012/wordml" xmlns:w16cid="http://schemas.microsoft.com/office/word/2016/wordml/cid" xmlns:w16se="http://schemas.microsoft.com/office/word/2015/wordml/symex" xmlns:wpg="http://schemas.microsoft.com/office/word/2010/wordprocessingGroup" xmlns:wpi="http://schemas.microsoft.com/office/word/2010/wordprocessingInk" xmlns:wne="http://schemas.microsoft.com/office/word/2006/wordml" xmlns:wps="http://schemas.microsoft.com/office/word/2010/wordprocessingShape" mc:Ignorable="w14 w15 w16se w16cid wp14">
-  <w:p>
-    <w:pPr>
-      <w:pStyle w:val="Footer"/>
-    </w:pPr>
-  </w:p>
-</w:ftr>
-</file>
-
 <file path=word/footnotes.xml><?xml version="1.0" encoding="utf-8"?>
 <w:footnotes xmlns:wpc="http://schemas.microsoft.com/office/word/2010/wordprocessingCanvas" xmlns:cx="http://schemas.microsoft.com/office/drawing/2014/chartex" xmlns:cx1="http://schemas.microsoft.com/office/drawing/2015/9/8/chartex" xmlns:cx2="http://schemas.microsoft.com/office/drawing/2015/10/21/chartex" xmlns:cx3="http://schemas.microsoft.com/office/drawing/2016/5/9/chartex" xmlns:cx4="http://schemas.microsoft.com/office/drawing/2016/5/10/chartex" xmlns:cx5="http://schemas.microsoft.com/office/drawing/2016/5/11/chartex" xmlns:cx6="http://schemas.microsoft.com/office/drawing/2016/5/12/chartex" xmlns:cx7="http://schemas.microsoft.com/office/drawing/2016/5/13/chartex" xmlns:cx8="http://schemas.microsoft.com/office/drawing/2016/5/14/chartex" xmlns:mc="http://schemas.openxmlformats.org/markup-compatibility/2006" xmlns:aink="http://schemas.microsoft.com/office/drawing/2016/ink" xmlns:am3d="http://schemas.microsoft.com/office/drawing/2017/model3d" xmlns:o="urn:schemas-microsoft-com:office:office" xmlns:r="http://schemas.openxmlformats.org/officeDocument/2006/relationships" xmlns:m="http://schemas.openxmlformats.org/officeDocument/2006/math" xmlns:v="urn:schemas-microsoft-com:vml" xmlns:wp14="http://schemas.microsoft.com/office/word/2010/wordprocessingDrawing" xmlns:wp="http://schemas.openxmlformats.org/drawingml/2006/wordprocessingDrawing" xmlns:w10="urn:schemas-microsoft-com:office:word" xmlns:w="http://schemas.openxmlformats.org/wordprocessingml/2006/main" xmlns:w14="http://schemas.microsoft.com/office/word/2010/wordml" xmlns:w15="http://schemas.microsoft.com/office/word/2012/wordml" xmlns:w16cid="http://schemas.microsoft.com/office/word/2016/wordml/cid" xmlns:w16se="http://schemas.microsoft.com/office/word/2015/wordml/symex" xmlns:wpg="http://schemas.microsoft.com/office/word/2010/wordprocessingGroup" xmlns:wpi="http://schemas.microsoft.com/office/word/2010/wordprocessingInk" xmlns:wne="http://schemas.microsoft.com/office/word/2006/wordml" xmlns:wps="http://schemas.microsoft.com/office/word/2010/wordprocessingShape" mc:Ignorable="w14 w15 w16se w16cid wp14">
   <w:footnote w:type="separator" w:id="-1">
@@ -2319,36 +2297,6 @@
     </w:p>
   </w:footnote>
 </w:footnotes>
-</file>
-
-<file path=word/header1.xml><?xml version="1.0" encoding="utf-8"?>
-<w:hdr xmlns:wpc="http://schemas.microsoft.com/office/word/2010/wordprocessingCanvas" xmlns:cx="http://schemas.microsoft.com/office/drawing/2014/chartex" xmlns:cx1="http://schemas.microsoft.com/office/drawing/2015/9/8/chartex" xmlns:cx2="http://schemas.microsoft.com/office/drawing/2015/10/21/chartex" xmlns:cx3="http://schemas.microsoft.com/office/drawing/2016/5/9/chartex" xmlns:cx4="http://schemas.microsoft.com/office/drawing/2016/5/10/chartex" xmlns:cx5="http://schemas.microsoft.com/office/drawing/2016/5/11/chartex" xmlns:cx6="http://schemas.microsoft.com/office/drawing/2016/5/12/chartex" xmlns:cx7="http://schemas.microsoft.com/office/drawing/2016/5/13/chartex" xmlns:cx8="http://schemas.microsoft.com/office/drawing/2016/5/14/chartex" xmlns:mc="http://schemas.openxmlformats.org/markup-compatibility/2006" xmlns:aink="http://schemas.microsoft.com/office/drawing/2016/ink" xmlns:am3d="http://schemas.microsoft.com/office/drawing/2017/model3d" xmlns:o="urn:schemas-microsoft-com:office:office" xmlns:r="http://schemas.openxmlformats.org/officeDocument/2006/relationships" xmlns:m="http://schemas.openxmlformats.org/officeDocument/2006/math" xmlns:v="urn:schemas-microsoft-com:vml" xmlns:wp14="http://schemas.microsoft.com/office/word/2010/wordprocessingDrawing" xmlns:wp="http://schemas.openxmlformats.org/drawingml/2006/wordprocessingDrawing" xmlns:w10="urn:schemas-microsoft-com:office:word" xmlns:w="http://schemas.openxmlformats.org/wordprocessingml/2006/main" xmlns:w14="http://schemas.microsoft.com/office/word/2010/wordml" xmlns:w15="http://schemas.microsoft.com/office/word/2012/wordml" xmlns:w16cid="http://schemas.microsoft.com/office/word/2016/wordml/cid" xmlns:w16se="http://schemas.microsoft.com/office/word/2015/wordml/symex" xmlns:wpg="http://schemas.microsoft.com/office/word/2010/wordprocessingGroup" xmlns:wpi="http://schemas.microsoft.com/office/word/2010/wordprocessingInk" xmlns:wne="http://schemas.microsoft.com/office/word/2006/wordml" xmlns:wps="http://schemas.microsoft.com/office/word/2010/wordprocessingShape" mc:Ignorable="w14 w15 w16se w16cid wp14">
-  <w:p>
-    <w:pPr>
-      <w:pStyle w:val="Header"/>
-    </w:pPr>
-  </w:p>
-</w:hdr>
-</file>
-
-<file path=word/header2.xml><?xml version="1.0" encoding="utf-8"?>
-<w:hdr xmlns:wpc="http://schemas.microsoft.com/office/word/2010/wordprocessingCanvas" xmlns:cx="http://schemas.microsoft.com/office/drawing/2014/chartex" xmlns:cx1="http://schemas.microsoft.com/office/drawing/2015/9/8/chartex" xmlns:cx2="http://schemas.microsoft.com/office/drawing/2015/10/21/chartex" xmlns:cx3="http://schemas.microsoft.com/office/drawing/2016/5/9/chartex" xmlns:cx4="http://schemas.microsoft.com/office/drawing/2016/5/10/chartex" xmlns:cx5="http://schemas.microsoft.com/office/drawing/2016/5/11/chartex" xmlns:cx6="http://schemas.microsoft.com/office/drawing/2016/5/12/chartex" xmlns:cx7="http://schemas.microsoft.com/office/drawing/2016/5/13/chartex" xmlns:cx8="http://schemas.microsoft.com/office/drawing/2016/5/14/chartex" xmlns:mc="http://schemas.openxmlformats.org/markup-compatibility/2006" xmlns:aink="http://schemas.microsoft.com/office/drawing/2016/ink" xmlns:am3d="http://schemas.microsoft.com/office/drawing/2017/model3d" xmlns:o="urn:schemas-microsoft-com:office:office" xmlns:r="http://schemas.openxmlformats.org/officeDocument/2006/relationships" xmlns:m="http://schemas.openxmlformats.org/officeDocument/2006/math" xmlns:v="urn:schemas-microsoft-com:vml" xmlns:wp14="http://schemas.microsoft.com/office/word/2010/wordprocessingDrawing" xmlns:wp="http://schemas.openxmlformats.org/drawingml/2006/wordprocessingDrawing" xmlns:w10="urn:schemas-microsoft-com:office:word" xmlns:w="http://schemas.openxmlformats.org/wordprocessingml/2006/main" xmlns:w14="http://schemas.microsoft.com/office/word/2010/wordml" xmlns:w15="http://schemas.microsoft.com/office/word/2012/wordml" xmlns:w16cid="http://schemas.microsoft.com/office/word/2016/wordml/cid" xmlns:w16se="http://schemas.microsoft.com/office/word/2015/wordml/symex" xmlns:wpg="http://schemas.microsoft.com/office/word/2010/wordprocessingGroup" xmlns:wpi="http://schemas.microsoft.com/office/word/2010/wordprocessingInk" xmlns:wne="http://schemas.microsoft.com/office/word/2006/wordml" xmlns:wps="http://schemas.microsoft.com/office/word/2010/wordprocessingShape" mc:Ignorable="w14 w15 w16se w16cid wp14">
-  <w:p>
-    <w:pPr>
-      <w:pStyle w:val="Header"/>
-    </w:pPr>
-  </w:p>
-</w:hdr>
-</file>
-
-<file path=word/header3.xml><?xml version="1.0" encoding="utf-8"?>
-<w:hdr xmlns:wpc="http://schemas.microsoft.com/office/word/2010/wordprocessingCanvas" xmlns:cx="http://schemas.microsoft.com/office/drawing/2014/chartex" xmlns:cx1="http://schemas.microsoft.com/office/drawing/2015/9/8/chartex" xmlns:cx2="http://schemas.microsoft.com/office/drawing/2015/10/21/chartex" xmlns:cx3="http://schemas.microsoft.com/office/drawing/2016/5/9/chartex" xmlns:cx4="http://schemas.microsoft.com/office/drawing/2016/5/10/chartex" xmlns:cx5="http://schemas.microsoft.com/office/drawing/2016/5/11/chartex" xmlns:cx6="http://schemas.microsoft.com/office/drawing/2016/5/12/chartex" xmlns:cx7="http://schemas.microsoft.com/office/drawing/2016/5/13/chartex" xmlns:cx8="http://schemas.microsoft.com/office/drawing/2016/5/14/chartex" xmlns:mc="http://schemas.openxmlformats.org/markup-compatibility/2006" xmlns:aink="http://schemas.microsoft.com/office/drawing/2016/ink" xmlns:am3d="http://schemas.microsoft.com/office/drawing/2017/model3d" xmlns:o="urn:schemas-microsoft-com:office:office" xmlns:r="http://schemas.openxmlformats.org/officeDocument/2006/relationships" xmlns:m="http://schemas.openxmlformats.org/officeDocument/2006/math" xmlns:v="urn:schemas-microsoft-com:vml" xmlns:wp14="http://schemas.microsoft.com/office/word/2010/wordprocessingDrawing" xmlns:wp="http://schemas.openxmlformats.org/drawingml/2006/wordprocessingDrawing" xmlns:w10="urn:schemas-microsoft-com:office:word" xmlns:w="http://schemas.openxmlformats.org/wordprocessingml/2006/main" xmlns:w14="http://schemas.microsoft.com/office/word/2010/wordml" xmlns:w15="http://schemas.microsoft.com/office/word/2012/wordml" xmlns:w16cid="http://schemas.microsoft.com/office/word/2016/wordml/cid" xmlns:w16se="http://schemas.microsoft.com/office/word/2015/wordml/symex" xmlns:wpg="http://schemas.microsoft.com/office/word/2010/wordprocessingGroup" xmlns:wpi="http://schemas.microsoft.com/office/word/2010/wordprocessingInk" xmlns:wne="http://schemas.microsoft.com/office/word/2006/wordml" xmlns:wps="http://schemas.microsoft.com/office/word/2010/wordprocessingShape" mc:Ignorable="w14 w15 w16se w16cid wp14">
-  <w:p>
-    <w:pPr>
-      <w:pStyle w:val="Header"/>
-    </w:pPr>
-  </w:p>
-</w:hdr>
 </file>
 
 <file path=word/styles.xml><?xml version="1.0" encoding="utf-8"?>
@@ -2362,7 +2310,7 @@
     </w:rPrDefault>
     <w:pPrDefault/>
   </w:docDefaults>
-  <w:latentStyles w:defLockedState="0" w:defUIPriority="0" w:defSemiHidden="0" w:defUnhideWhenUsed="0" w:defQFormat="0" w:count="376">
+  <w:latentStyles w:defLockedState="0" w:defUIPriority="0" w:defSemiHidden="0" w:defUnhideWhenUsed="0" w:defQFormat="0" w:count="377">
     <w:lsdException w:name="Normal" w:uiPriority="1" w:qFormat="1"/>
     <w:lsdException w:name="heading 1" w:uiPriority="1" w:qFormat="1"/>
     <w:lsdException w:name="heading 2" w:semiHidden="1" w:unhideWhenUsed="1" w:qFormat="1"/>
@@ -2382,6 +2330,7 @@
     <w:lsdException w:name="Emphasis" w:qFormat="1"/>
     <w:lsdException w:name="HTML Top of Form" w:semiHidden="1" w:uiPriority="99" w:unhideWhenUsed="1"/>
     <w:lsdException w:name="HTML Bottom of Form" w:semiHidden="1" w:uiPriority="99" w:unhideWhenUsed="1"/>
+    <w:lsdException w:name="HTML Variable" w:semiHidden="1" w:unhideWhenUsed="1"/>
     <w:lsdException w:name="Normal Table" w:semiHidden="1" w:unhideWhenUsed="1"/>
     <w:lsdException w:name="No List" w:semiHidden="1" w:uiPriority="99" w:unhideWhenUsed="1"/>
     <w:lsdException w:name="Outline List 1" w:semiHidden="1" w:uiPriority="99" w:unhideWhenUsed="1"/>
@@ -2429,6 +2378,7 @@
     <w:lsdException w:name="Table Web 1" w:semiHidden="1" w:unhideWhenUsed="1"/>
     <w:lsdException w:name="Table Web 2" w:semiHidden="1" w:unhideWhenUsed="1"/>
     <w:lsdException w:name="Table Web 3" w:semiHidden="1" w:unhideWhenUsed="1"/>
+    <w:lsdException w:name="Balloon Text" w:semiHidden="1" w:unhideWhenUsed="1"/>
     <w:lsdException w:name="Table Theme" w:semiHidden="1" w:unhideWhenUsed="1"/>
     <w:lsdException w:name="Placeholder Text" w:semiHidden="1" w:uiPriority="99"/>
     <w:lsdException w:name="No Spacing" w:uiPriority="99"/>
@@ -2650,6 +2600,7 @@
     <w:lsdException w:name="Hashtag" w:semiHidden="1" w:uiPriority="99" w:unhideWhenUsed="1"/>
     <w:lsdException w:name="Unresolved Mention" w:semiHidden="1" w:uiPriority="99" w:unhideWhenUsed="1"/>
     <w:lsdException w:name="Smart Link" w:semiHidden="1" w:uiPriority="99" w:unhideWhenUsed="1"/>
+    <w:lsdException w:name="Smart Link Error" w:semiHidden="1" w:uiPriority="99" w:unhideWhenUsed="1"/>
   </w:latentStyles>
   <w:style w:type="paragraph" w:default="1" w:styleId="Normal">
     <w:name w:val="Normal"/>
@@ -3074,7 +3025,7 @@
 </file>
 
 <file path=customXml/itemProps2.xml><?xml version="1.0" encoding="utf-8"?>
-<ds:datastoreItem xmlns:ds="http://schemas.openxmlformats.org/officeDocument/2006/customXml" ds:itemID="{33F3530D-D235-42F3-825E-09BE189B55A0}">
+<ds:datastoreItem xmlns:ds="http://schemas.openxmlformats.org/officeDocument/2006/customXml" ds:itemID="{8C4656F6-5542-4C81-8766-12726E03E55A}">
   <ds:schemaRefs>
     <ds:schemaRef ds:uri="http://schemas.openxmlformats.org/officeDocument/2006/bibliography"/>
   </ds:schemaRefs>

</xml_diff>